<commit_message>
updated deliverable 2 document
</commit_message>
<xml_diff>
--- a/deliverables/DB Presentation DOC.docx
+++ b/deliverables/DB Presentation DOC.docx
@@ -1,6 +1,6 @@
 
 <file path=word/document.xml><?xml version="1.0" encoding="utf-8"?>
-<w:document xmlns:wpc="http://schemas.microsoft.com/office/word/2010/wordprocessingCanvas" xmlns:mo="http://schemas.microsoft.com/office/mac/office/2008/main" xmlns:mc="http://schemas.openxmlformats.org/markup-compatibility/2006" xmlns:mv="urn:schemas-microsoft-com:mac:vml" xmlns:o="urn:schemas-microsoft-com:office:office" xmlns:r="http://schemas.openxmlformats.org/officeDocument/2006/relationships" xmlns:m="http://schemas.openxmlformats.org/officeDocument/2006/math" xmlns:v="urn:schemas-microsoft-com:vml" xmlns:wp14="http://schemas.microsoft.com/office/word/2010/wordprocessingDrawing" xmlns:wp="http://schemas.openxmlformats.org/drawingml/2006/wordprocessingDrawing" xmlns:w10="urn:schemas-microsoft-com:office:word" xmlns:w="http://schemas.openxmlformats.org/wordprocessingml/2006/main" xmlns:w14="http://schemas.microsoft.com/office/word/2010/wordml" xmlns:w15="http://schemas.microsoft.com/office/word/2012/wordml" xmlns:wpg="http://schemas.microsoft.com/office/word/2010/wordprocessingGroup" xmlns:wpi="http://schemas.microsoft.com/office/word/2010/wordprocessingInk" xmlns:wne="http://schemas.microsoft.com/office/word/2006/wordml" xmlns:wps="http://schemas.microsoft.com/office/word/2010/wordprocessingShape" mc:Ignorable="w14 w15 wp14">
+<w:document xmlns:wpc="http://schemas.microsoft.com/office/word/2010/wordprocessingCanvas" xmlns:mc="http://schemas.openxmlformats.org/markup-compatibility/2006" xmlns:o="urn:schemas-microsoft-com:office:office" xmlns:r="http://schemas.openxmlformats.org/officeDocument/2006/relationships" xmlns:m="http://schemas.openxmlformats.org/officeDocument/2006/math" xmlns:v="urn:schemas-microsoft-com:vml" xmlns:wp14="http://schemas.microsoft.com/office/word/2010/wordprocessingDrawing" xmlns:wp="http://schemas.openxmlformats.org/drawingml/2006/wordprocessingDrawing" xmlns:w10="urn:schemas-microsoft-com:office:word" xmlns:w="http://schemas.openxmlformats.org/wordprocessingml/2006/main" xmlns:w14="http://schemas.microsoft.com/office/word/2010/wordml" xmlns:w15="http://schemas.microsoft.com/office/word/2012/wordml" xmlns:wpg="http://schemas.microsoft.com/office/word/2010/wordprocessingGroup" xmlns:wpi="http://schemas.microsoft.com/office/word/2010/wordprocessingInk" xmlns:wne="http://schemas.microsoft.com/office/word/2006/wordml" xmlns:wps="http://schemas.microsoft.com/office/word/2010/wordprocessingShape" mc:Ignorable="w14 w15 wp14">
   <w:body>
     <w:p>
       <w:pPr>
@@ -81,23 +81,7 @@
           <w:rFonts w:ascii="Arial" w:hAnsi="Arial" w:cs="Arial"/>
           <w:sz w:val="24"/>
         </w:rPr>
-        <w:t xml:space="preserve">Humberto Arana, Zain Husain, Michael </w:t>
-      </w:r>
-      <w:proofErr w:type="spellStart"/>
-      <w:r>
-        <w:rPr>
-          <w:rFonts w:ascii="Arial" w:hAnsi="Arial" w:cs="Arial"/>
-          <w:sz w:val="24"/>
-        </w:rPr>
-        <w:t>Lyke</w:t>
-      </w:r>
-      <w:proofErr w:type="spellEnd"/>
-      <w:r>
-        <w:rPr>
-          <w:rFonts w:ascii="Arial" w:hAnsi="Arial" w:cs="Arial"/>
-          <w:sz w:val="24"/>
-        </w:rPr>
-        <w:t>, Keaton May</w:t>
+        <w:t>Humberto Arana, Zain Husain, Michael Lyke, Keaton May</w:t>
       </w:r>
       <w:r>
         <w:rPr>
@@ -507,23 +491,7 @@
                 <w:sz w:val="20"/>
                 <w:szCs w:val="20"/>
               </w:rPr>
-              <w:t xml:space="preserve">An Event is Hosted </w:t>
-            </w:r>
-            <w:proofErr w:type="gramStart"/>
-            <w:r>
-              <w:rPr>
-                <w:sz w:val="20"/>
-                <w:szCs w:val="20"/>
-              </w:rPr>
-              <w:t>At</w:t>
-            </w:r>
-            <w:proofErr w:type="gramEnd"/>
-            <w:r>
-              <w:rPr>
-                <w:sz w:val="20"/>
-                <w:szCs w:val="20"/>
-              </w:rPr>
-              <w:t xml:space="preserve"> a Venue.</w:t>
+              <w:t>An Event is Hosted At a Venue.</w:t>
             </w:r>
           </w:p>
         </w:tc>
@@ -858,23 +826,7 @@
                 <w:sz w:val="20"/>
                 <w:szCs w:val="20"/>
               </w:rPr>
-              <w:t xml:space="preserve">A Performer Performs </w:t>
-            </w:r>
-            <w:proofErr w:type="gramStart"/>
-            <w:r>
-              <w:rPr>
-                <w:sz w:val="20"/>
-                <w:szCs w:val="20"/>
-              </w:rPr>
-              <w:t>At</w:t>
-            </w:r>
-            <w:proofErr w:type="gramEnd"/>
-            <w:r>
-              <w:rPr>
-                <w:sz w:val="20"/>
-                <w:szCs w:val="20"/>
-              </w:rPr>
-              <w:t xml:space="preserve"> an Event.</w:t>
+              <w:t>A Performer Performs At an Event.</w:t>
             </w:r>
           </w:p>
         </w:tc>
@@ -1205,23 +1157,7 @@
                 <w:sz w:val="20"/>
                 <w:szCs w:val="20"/>
               </w:rPr>
-              <w:t xml:space="preserve">, Add </w:t>
-            </w:r>
-            <w:proofErr w:type="gramStart"/>
-            <w:r>
-              <w:rPr>
-                <w:sz w:val="20"/>
-                <w:szCs w:val="20"/>
-              </w:rPr>
-              <w:t>On</w:t>
-            </w:r>
-            <w:proofErr w:type="gramEnd"/>
-            <w:r>
-              <w:rPr>
-                <w:sz w:val="20"/>
-                <w:szCs w:val="20"/>
-              </w:rPr>
-              <w:t xml:space="preserve"> Code</w:t>
+              <w:t>, Add On Code</w:t>
             </w:r>
           </w:p>
         </w:tc>
@@ -1284,7 +1220,6 @@
                 <w:sz w:val="20"/>
                 <w:szCs w:val="20"/>
               </w:rPr>
-              <w:lastRenderedPageBreak/>
               <w:t>Add On</w:t>
             </w:r>
           </w:p>
@@ -1334,23 +1269,7 @@
                 <w:sz w:val="20"/>
                 <w:szCs w:val="20"/>
               </w:rPr>
-              <w:t xml:space="preserve">, Add </w:t>
-            </w:r>
-            <w:proofErr w:type="gramStart"/>
-            <w:r>
-              <w:rPr>
-                <w:sz w:val="20"/>
-                <w:szCs w:val="20"/>
-              </w:rPr>
-              <w:t>On</w:t>
-            </w:r>
-            <w:proofErr w:type="gramEnd"/>
-            <w:r>
-              <w:rPr>
-                <w:sz w:val="20"/>
-                <w:szCs w:val="20"/>
-              </w:rPr>
-              <w:t xml:space="preserve"> Name, </w:t>
+              <w:t xml:space="preserve">, Add On Name, </w:t>
             </w:r>
             <w:r>
               <w:rPr>
@@ -1887,15 +1806,12 @@
           <w:p>
             <w:pPr>
               <w:rPr>
-                <w:b/>
-                <w:sz w:val="20"/>
-                <w:szCs w:val="20"/>
-              </w:rPr>
-            </w:pPr>
-            <w:r>
-              <w:rPr>
-                <w:b/>
-                <w:color w:val="FF0000"/>
+                <w:sz w:val="20"/>
+                <w:szCs w:val="20"/>
+              </w:rPr>
+            </w:pPr>
+            <w:r>
+              <w:rPr>
                 <w:sz w:val="20"/>
                 <w:szCs w:val="20"/>
               </w:rPr>
@@ -1921,7 +1837,7 @@
                 <w:sz w:val="20"/>
                 <w:szCs w:val="20"/>
               </w:rPr>
-              <w:t>Venue Name</w:t>
+              <w:t>Venue ID</w:t>
             </w:r>
           </w:p>
         </w:tc>
@@ -2586,7 +2502,6 @@
           <w:szCs w:val="20"/>
         </w:rPr>
       </w:pPr>
-      <w:bookmarkStart w:id="0" w:name="_GoBack"/>
       <w:r>
         <w:rPr>
           <w:rFonts w:ascii="Arial" w:hAnsi="Arial" w:cs="Arial"/>
@@ -2617,7 +2532,6 @@
           <w:tcPr>
             <w:tcW w:w="992" w:type="dxa"/>
           </w:tcPr>
-          <w:bookmarkEnd w:id="0"/>
           <w:p>
             <w:pPr>
               <w:jc w:val="center"/>
@@ -3406,7 +3320,6 @@
                 <w:szCs w:val="20"/>
               </w:rPr>
             </w:pPr>
-            <w:proofErr w:type="spellStart"/>
             <w:r>
               <w:rPr>
                 <w:sz w:val="20"/>
@@ -3414,7 +3327,6 @@
               </w:rPr>
               <w:t>SuperKey</w:t>
             </w:r>
-            <w:proofErr w:type="spellEnd"/>
           </w:p>
         </w:tc>
         <w:tc>
@@ -3565,7 +3477,6 @@
                       <w:szCs w:val="20"/>
                     </w:rPr>
                   </w:pPr>
-                  <w:proofErr w:type="spellStart"/>
                   <w:r>
                     <w:rPr>
                       <w:sz w:val="20"/>
@@ -3573,7 +3484,6 @@
                     </w:rPr>
                     <w:t>MemberID</w:t>
                   </w:r>
-                  <w:proofErr w:type="spellEnd"/>
                 </w:p>
               </w:tc>
               <w:tc>
@@ -3609,7 +3519,6 @@
                       <w:szCs w:val="20"/>
                     </w:rPr>
                   </w:pPr>
-                  <w:proofErr w:type="spellStart"/>
                   <w:r>
                     <w:rPr>
                       <w:sz w:val="20"/>
@@ -3617,7 +3526,6 @@
                     </w:rPr>
                     <w:t>MemberName</w:t>
                   </w:r>
-                  <w:proofErr w:type="spellEnd"/>
                 </w:p>
               </w:tc>
               <w:tc>
@@ -3695,7 +3603,6 @@
                       <w:szCs w:val="20"/>
                     </w:rPr>
                   </w:pPr>
-                  <w:proofErr w:type="spellStart"/>
                   <w:r>
                     <w:rPr>
                       <w:sz w:val="20"/>
@@ -3703,7 +3610,6 @@
                     </w:rPr>
                     <w:t>PhoneNumber</w:t>
                   </w:r>
-                  <w:proofErr w:type="spellEnd"/>
                 </w:p>
               </w:tc>
               <w:tc>
@@ -3781,7 +3687,6 @@
                       <w:szCs w:val="20"/>
                     </w:rPr>
                   </w:pPr>
-                  <w:proofErr w:type="spellStart"/>
                   <w:r>
                     <w:rPr>
                       <w:sz w:val="20"/>
@@ -3789,7 +3694,6 @@
                     </w:rPr>
                     <w:t>PreferredDeliveryMethod</w:t>
                   </w:r>
-                  <w:proofErr w:type="spellEnd"/>
                 </w:p>
               </w:tc>
               <w:tc>
@@ -3825,7 +3729,6 @@
                       <w:szCs w:val="20"/>
                     </w:rPr>
                   </w:pPr>
-                  <w:proofErr w:type="spellStart"/>
                   <w:r>
                     <w:rPr>
                       <w:sz w:val="20"/>
@@ -3834,7 +3737,6 @@
                     <w:lastRenderedPageBreak/>
                     <w:t>MembershipStatusName</w:t>
                   </w:r>
-                  <w:proofErr w:type="spellEnd"/>
                 </w:p>
               </w:tc>
               <w:tc>
@@ -3899,7 +3801,6 @@
                 <w:sz w:val="20"/>
                 <w:szCs w:val="20"/>
               </w:rPr>
-              <w:lastRenderedPageBreak/>
               <w:t>Performer</w:t>
             </w:r>
           </w:p>
@@ -3992,7 +3893,6 @@
                       <w:szCs w:val="20"/>
                     </w:rPr>
                   </w:pPr>
-                  <w:proofErr w:type="spellStart"/>
                   <w:r>
                     <w:rPr>
                       <w:sz w:val="20"/>
@@ -4000,7 +3900,6 @@
                     </w:rPr>
                     <w:t>PerformerName</w:t>
                   </w:r>
-                  <w:proofErr w:type="spellEnd"/>
                 </w:p>
               </w:tc>
               <w:tc>
@@ -4078,7 +3977,6 @@
                       <w:szCs w:val="20"/>
                     </w:rPr>
                   </w:pPr>
-                  <w:proofErr w:type="spellStart"/>
                   <w:r>
                     <w:rPr>
                       <w:sz w:val="20"/>
@@ -4086,7 +3984,6 @@
                     </w:rPr>
                     <w:t>NextEventDate</w:t>
                   </w:r>
-                  <w:proofErr w:type="spellEnd"/>
                 </w:p>
               </w:tc>
               <w:tc>
@@ -4297,7 +4194,6 @@
                       <w:szCs w:val="20"/>
                     </w:rPr>
                   </w:pPr>
-                  <w:proofErr w:type="spellStart"/>
                   <w:r>
                     <w:rPr>
                       <w:sz w:val="20"/>
@@ -4305,7 +4201,6 @@
                     </w:rPr>
                     <w:t>EventID</w:t>
                   </w:r>
-                  <w:proofErr w:type="spellEnd"/>
                 </w:p>
               </w:tc>
               <w:tc>
@@ -4344,7 +4239,6 @@
                       <w:szCs w:val="20"/>
                     </w:rPr>
                   </w:pPr>
-                  <w:proofErr w:type="spellStart"/>
                   <w:r>
                     <w:rPr>
                       <w:sz w:val="20"/>
@@ -4352,7 +4246,6 @@
                     </w:rPr>
                     <w:t>EventName</w:t>
                   </w:r>
-                  <w:proofErr w:type="spellEnd"/>
                 </w:p>
               </w:tc>
               <w:tc>
@@ -4391,7 +4284,6 @@
                       <w:szCs w:val="20"/>
                     </w:rPr>
                   </w:pPr>
-                  <w:proofErr w:type="spellStart"/>
                   <w:r>
                     <w:rPr>
                       <w:sz w:val="20"/>
@@ -4399,7 +4291,6 @@
                     </w:rPr>
                     <w:t>VenueName</w:t>
                   </w:r>
-                  <w:proofErr w:type="spellEnd"/>
                 </w:p>
               </w:tc>
               <w:tc>
@@ -4438,7 +4329,6 @@
                       <w:szCs w:val="20"/>
                     </w:rPr>
                   </w:pPr>
-                  <w:proofErr w:type="spellStart"/>
                   <w:r>
                     <w:rPr>
                       <w:sz w:val="20"/>
@@ -4446,7 +4336,6 @@
                     </w:rPr>
                     <w:t>TicketNumber</w:t>
                   </w:r>
-                  <w:proofErr w:type="spellEnd"/>
                 </w:p>
               </w:tc>
               <w:tc>
@@ -4460,7 +4349,6 @@
                       <w:szCs w:val="20"/>
                     </w:rPr>
                   </w:pPr>
-                  <w:proofErr w:type="spellStart"/>
                   <w:r>
                     <w:rPr>
                       <w:sz w:val="20"/>
@@ -4468,7 +4356,6 @@
                     </w:rPr>
                     <w:t>Int</w:t>
                   </w:r>
-                  <w:proofErr w:type="spellEnd"/>
                 </w:p>
               </w:tc>
             </w:tr>
@@ -4487,7 +4374,6 @@
                       <w:szCs w:val="20"/>
                     </w:rPr>
                   </w:pPr>
-                  <w:proofErr w:type="spellStart"/>
                   <w:r>
                     <w:rPr>
                       <w:sz w:val="20"/>
@@ -4495,7 +4381,6 @@
                     </w:rPr>
                     <w:t>MemberName</w:t>
                   </w:r>
-                  <w:proofErr w:type="spellEnd"/>
                 </w:p>
               </w:tc>
               <w:tc>
@@ -4554,7 +4439,6 @@
                       <w:szCs w:val="20"/>
                     </w:rPr>
                   </w:pPr>
-                  <w:proofErr w:type="spellStart"/>
                   <w:r>
                     <w:rPr>
                       <w:sz w:val="20"/>
@@ -4562,7 +4446,6 @@
                     </w:rPr>
                     <w:t>Int</w:t>
                   </w:r>
-                  <w:proofErr w:type="spellEnd"/>
                 </w:p>
               </w:tc>
             </w:tr>
@@ -4601,7 +4484,6 @@
                       <w:szCs w:val="20"/>
                     </w:rPr>
                   </w:pPr>
-                  <w:proofErr w:type="spellStart"/>
                   <w:r>
                     <w:rPr>
                       <w:sz w:val="20"/>
@@ -4609,7 +4491,6 @@
                     </w:rPr>
                     <w:t>Int</w:t>
                   </w:r>
-                  <w:proofErr w:type="spellEnd"/>
                 </w:p>
               </w:tc>
             </w:tr>
@@ -4648,7 +4529,6 @@
                       <w:szCs w:val="20"/>
                     </w:rPr>
                   </w:pPr>
-                  <w:proofErr w:type="spellStart"/>
                   <w:r>
                     <w:rPr>
                       <w:sz w:val="20"/>
@@ -4656,7 +4536,6 @@
                     </w:rPr>
                     <w:t>Int</w:t>
                   </w:r>
-                  <w:proofErr w:type="spellEnd"/>
                 </w:p>
               </w:tc>
             </w:tr>
@@ -4809,7 +4688,6 @@
                       <w:szCs w:val="20"/>
                     </w:rPr>
                   </w:pPr>
-                  <w:proofErr w:type="spellStart"/>
                   <w:r>
                     <w:rPr>
                       <w:sz w:val="20"/>
@@ -4817,7 +4695,6 @@
                     </w:rPr>
                     <w:t>EventID</w:t>
                   </w:r>
-                  <w:proofErr w:type="spellEnd"/>
                 </w:p>
               </w:tc>
               <w:tc>
@@ -4853,7 +4730,6 @@
                       <w:szCs w:val="20"/>
                     </w:rPr>
                   </w:pPr>
-                  <w:proofErr w:type="spellStart"/>
                   <w:r>
                     <w:rPr>
                       <w:sz w:val="20"/>
@@ -4861,7 +4737,6 @@
                     </w:rPr>
                     <w:t>EventType</w:t>
                   </w:r>
-                  <w:proofErr w:type="spellEnd"/>
                 </w:p>
               </w:tc>
               <w:tc>
@@ -4897,7 +4772,6 @@
                       <w:szCs w:val="20"/>
                     </w:rPr>
                   </w:pPr>
-                  <w:proofErr w:type="spellStart"/>
                   <w:r>
                     <w:rPr>
                       <w:sz w:val="20"/>
@@ -4905,7 +4779,6 @@
                     </w:rPr>
                     <w:t>EventName</w:t>
                   </w:r>
-                  <w:proofErr w:type="spellEnd"/>
                 </w:p>
               </w:tc>
               <w:tc>
@@ -4941,7 +4814,6 @@
                       <w:szCs w:val="20"/>
                     </w:rPr>
                   </w:pPr>
-                  <w:proofErr w:type="spellStart"/>
                   <w:r>
                     <w:rPr>
                       <w:sz w:val="20"/>
@@ -4949,7 +4821,6 @@
                     </w:rPr>
                     <w:t>EventDate</w:t>
                   </w:r>
-                  <w:proofErr w:type="spellEnd"/>
                 </w:p>
               </w:tc>
               <w:tc>
@@ -5053,7 +4924,6 @@
                       <w:szCs w:val="20"/>
                     </w:rPr>
                   </w:pPr>
-                  <w:proofErr w:type="spellStart"/>
                   <w:r>
                     <w:rPr>
                       <w:b/>
@@ -5063,7 +4933,6 @@
                     </w:rPr>
                     <w:t>Int</w:t>
                   </w:r>
-                  <w:proofErr w:type="spellEnd"/>
                 </w:p>
               </w:tc>
             </w:tr>
@@ -5079,7 +4948,6 @@
                       <w:szCs w:val="20"/>
                     </w:rPr>
                   </w:pPr>
-                  <w:proofErr w:type="spellStart"/>
                   <w:r>
                     <w:rPr>
                       <w:sz w:val="20"/>
@@ -5087,7 +4955,6 @@
                     </w:rPr>
                     <w:t>VenueName</w:t>
                   </w:r>
-                  <w:proofErr w:type="spellEnd"/>
                 </w:p>
               </w:tc>
               <w:tc>
@@ -5123,7 +4990,6 @@
                       <w:szCs w:val="20"/>
                     </w:rPr>
                   </w:pPr>
-                  <w:proofErr w:type="spellStart"/>
                   <w:r>
                     <w:rPr>
                       <w:sz w:val="20"/>
@@ -5131,7 +4997,6 @@
                     </w:rPr>
                     <w:t>PerformerName</w:t>
                   </w:r>
-                  <w:proofErr w:type="spellEnd"/>
                 </w:p>
               </w:tc>
               <w:tc>
@@ -5167,7 +5032,6 @@
                       <w:szCs w:val="20"/>
                     </w:rPr>
                   </w:pPr>
-                  <w:proofErr w:type="spellStart"/>
                   <w:r>
                     <w:rPr>
                       <w:sz w:val="20"/>
@@ -5175,7 +5039,6 @@
                     </w:rPr>
                     <w:t>AgeRequirement</w:t>
                   </w:r>
-                  <w:proofErr w:type="spellEnd"/>
                 </w:p>
               </w:tc>
               <w:tc>
@@ -5189,7 +5052,6 @@
                       <w:szCs w:val="20"/>
                     </w:rPr>
                   </w:pPr>
-                  <w:proofErr w:type="spellStart"/>
                   <w:r>
                     <w:rPr>
                       <w:sz w:val="20"/>
@@ -5197,7 +5059,6 @@
                     </w:rPr>
                     <w:t>Int</w:t>
                   </w:r>
-                  <w:proofErr w:type="spellEnd"/>
                 </w:p>
               </w:tc>
             </w:tr>
@@ -5255,7 +5116,6 @@
                       <w:szCs w:val="20"/>
                     </w:rPr>
                   </w:pPr>
-                  <w:proofErr w:type="spellStart"/>
                   <w:r>
                     <w:rPr>
                       <w:sz w:val="20"/>
@@ -5263,7 +5123,6 @@
                     </w:rPr>
                     <w:t>PresaleDate</w:t>
                   </w:r>
-                  <w:proofErr w:type="spellEnd"/>
                 </w:p>
               </w:tc>
               <w:tc>
@@ -5301,7 +5160,6 @@
                       <w:szCs w:val="20"/>
                     </w:rPr>
                   </w:pPr>
-                  <w:proofErr w:type="spellStart"/>
                   <w:r>
                     <w:rPr>
                       <w:b/>
@@ -5311,7 +5169,6 @@
                     </w:rPr>
                     <w:t>TicketsAvailable</w:t>
                   </w:r>
-                  <w:proofErr w:type="spellEnd"/>
                 </w:p>
               </w:tc>
               <w:tc>
@@ -5327,7 +5184,6 @@
                       <w:szCs w:val="20"/>
                     </w:rPr>
                   </w:pPr>
-                  <w:proofErr w:type="spellStart"/>
                   <w:r>
                     <w:rPr>
                       <w:b/>
@@ -5337,7 +5193,6 @@
                     </w:rPr>
                     <w:t>Int</w:t>
                   </w:r>
-                  <w:proofErr w:type="spellEnd"/>
                 </w:p>
               </w:tc>
             </w:tr>
@@ -5472,7 +5327,6 @@
                       <w:szCs w:val="20"/>
                     </w:rPr>
                   </w:pPr>
-                  <w:proofErr w:type="spellStart"/>
                   <w:r>
                     <w:rPr>
                       <w:sz w:val="20"/>
@@ -5480,7 +5334,6 @@
                     </w:rPr>
                     <w:t>VenueID</w:t>
                   </w:r>
-                  <w:proofErr w:type="spellEnd"/>
                 </w:p>
               </w:tc>
               <w:tc>
@@ -5516,7 +5369,6 @@
                       <w:szCs w:val="20"/>
                     </w:rPr>
                   </w:pPr>
-                  <w:proofErr w:type="spellStart"/>
                   <w:r>
                     <w:rPr>
                       <w:sz w:val="20"/>
@@ -5524,7 +5376,6 @@
                     </w:rPr>
                     <w:t>VenueName</w:t>
                   </w:r>
-                  <w:proofErr w:type="spellEnd"/>
                 </w:p>
               </w:tc>
               <w:tc>
@@ -5604,7 +5455,6 @@
                       <w:szCs w:val="20"/>
                     </w:rPr>
                   </w:pPr>
-                  <w:proofErr w:type="spellStart"/>
                   <w:r>
                     <w:rPr>
                       <w:b/>
@@ -5614,7 +5464,6 @@
                     </w:rPr>
                     <w:t>NextPerformer</w:t>
                   </w:r>
-                  <w:proofErr w:type="spellEnd"/>
                 </w:p>
               </w:tc>
               <w:tc>
@@ -5656,7 +5505,6 @@
                       <w:szCs w:val="20"/>
                     </w:rPr>
                   </w:pPr>
-                  <w:proofErr w:type="spellStart"/>
                   <w:r>
                     <w:rPr>
                       <w:b/>
@@ -5666,7 +5514,6 @@
                     </w:rPr>
                     <w:t>NextEventDate</w:t>
                   </w:r>
-                  <w:proofErr w:type="spellEnd"/>
                 </w:p>
               </w:tc>
               <w:tc>
@@ -5708,7 +5555,6 @@
                       <w:szCs w:val="20"/>
                     </w:rPr>
                   </w:pPr>
-                  <w:proofErr w:type="spellStart"/>
                   <w:r>
                     <w:rPr>
                       <w:b/>
@@ -5718,7 +5564,6 @@
                     </w:rPr>
                     <w:t>WheelchairAccessibleSeats</w:t>
                   </w:r>
-                  <w:proofErr w:type="spellEnd"/>
                 </w:p>
               </w:tc>
               <w:tc>
@@ -5734,7 +5579,6 @@
                       <w:szCs w:val="20"/>
                     </w:rPr>
                   </w:pPr>
-                  <w:proofErr w:type="spellStart"/>
                   <w:r>
                     <w:rPr>
                       <w:b/>
@@ -5744,7 +5588,6 @@
                     </w:rPr>
                     <w:t>Int</w:t>
                   </w:r>
-                  <w:proofErr w:type="spellEnd"/>
                 </w:p>
               </w:tc>
             </w:tr>
@@ -5780,7 +5623,6 @@
                       <w:szCs w:val="20"/>
                     </w:rPr>
                   </w:pPr>
-                  <w:proofErr w:type="spellStart"/>
                   <w:r>
                     <w:rPr>
                       <w:sz w:val="20"/>
@@ -5788,7 +5630,6 @@
                     </w:rPr>
                     <w:t>Int</w:t>
                   </w:r>
-                  <w:proofErr w:type="spellEnd"/>
                 </w:p>
               </w:tc>
             </w:tr>
@@ -5806,7 +5647,6 @@
                       <w:szCs w:val="20"/>
                     </w:rPr>
                   </w:pPr>
-                  <w:proofErr w:type="spellStart"/>
                   <w:r>
                     <w:rPr>
                       <w:b/>
@@ -5816,7 +5656,6 @@
                     </w:rPr>
                     <w:t>VenueType</w:t>
                   </w:r>
-                  <w:proofErr w:type="spellEnd"/>
                 </w:p>
               </w:tc>
               <w:tc>
@@ -5856,7 +5695,6 @@
                       <w:szCs w:val="20"/>
                     </w:rPr>
                   </w:pPr>
-                  <w:proofErr w:type="spellStart"/>
                   <w:r>
                     <w:rPr>
                       <w:sz w:val="20"/>
@@ -5864,7 +5702,6 @@
                     </w:rPr>
                     <w:t>AddOnCode</w:t>
                   </w:r>
-                  <w:proofErr w:type="spellEnd"/>
                 </w:p>
               </w:tc>
               <w:tc>
@@ -5969,23 +5806,7 @@
                 <w:sz w:val="20"/>
                 <w:szCs w:val="20"/>
               </w:rPr>
-              <w:t xml:space="preserve">Add </w:t>
-            </w:r>
-            <w:proofErr w:type="gramStart"/>
-            <w:r>
-              <w:rPr>
-                <w:sz w:val="20"/>
-                <w:szCs w:val="20"/>
-              </w:rPr>
-              <w:t>On</w:t>
-            </w:r>
-            <w:proofErr w:type="gramEnd"/>
-            <w:r>
-              <w:rPr>
-                <w:sz w:val="20"/>
-                <w:szCs w:val="20"/>
-              </w:rPr>
-              <w:t xml:space="preserve"> Name</w:t>
+              <w:t>Add On Name</w:t>
             </w:r>
           </w:p>
         </w:tc>
@@ -6005,23 +5826,7 @@
                 <w:sz w:val="20"/>
                 <w:szCs w:val="20"/>
               </w:rPr>
-              <w:t xml:space="preserve">Add </w:t>
-            </w:r>
-            <w:proofErr w:type="gramStart"/>
-            <w:r>
-              <w:rPr>
-                <w:sz w:val="20"/>
-                <w:szCs w:val="20"/>
-              </w:rPr>
-              <w:t>On</w:t>
-            </w:r>
-            <w:proofErr w:type="gramEnd"/>
-            <w:r>
-              <w:rPr>
-                <w:sz w:val="20"/>
-                <w:szCs w:val="20"/>
-              </w:rPr>
-              <w:t xml:space="preserve"> Name</w:t>
+              <w:t>Add On Name</w:t>
             </w:r>
           </w:p>
         </w:tc>
@@ -6054,7 +5859,6 @@
                       <w:szCs w:val="20"/>
                     </w:rPr>
                   </w:pPr>
-                  <w:proofErr w:type="spellStart"/>
                   <w:r>
                     <w:rPr>
                       <w:sz w:val="20"/>
@@ -6062,7 +5866,6 @@
                     </w:rPr>
                     <w:t>AddOnCode</w:t>
                   </w:r>
-                  <w:proofErr w:type="spellEnd"/>
                 </w:p>
               </w:tc>
               <w:tc>
@@ -6101,7 +5904,6 @@
                       <w:szCs w:val="20"/>
                     </w:rPr>
                   </w:pPr>
-                  <w:proofErr w:type="spellStart"/>
                   <w:r>
                     <w:rPr>
                       <w:sz w:val="20"/>
@@ -6109,7 +5911,6 @@
                     </w:rPr>
                     <w:t>AddOnName</w:t>
                   </w:r>
-                  <w:proofErr w:type="spellEnd"/>
                 </w:p>
               </w:tc>
               <w:tc>
@@ -6148,7 +5949,6 @@
                       <w:szCs w:val="20"/>
                     </w:rPr>
                   </w:pPr>
-                  <w:proofErr w:type="spellStart"/>
                   <w:r>
                     <w:rPr>
                       <w:sz w:val="20"/>
@@ -6156,7 +5956,6 @@
                     </w:rPr>
                     <w:t>AddOnPrice</w:t>
                   </w:r>
-                  <w:proofErr w:type="spellEnd"/>
                 </w:p>
               </w:tc>
               <w:tc>
@@ -7158,6 +6957,19 @@
       <w:pPr>
         <w:rPr>
           <w:rFonts w:ascii="Arial" w:hAnsi="Arial" w:cs="Arial"/>
+        </w:rPr>
+      </w:pPr>
+      <w:r>
+        <w:rPr>
+          <w:rFonts w:ascii="Arial" w:hAnsi="Arial" w:cs="Arial"/>
+        </w:rPr>
+        <w:t>Creation time of tables, columns and keys:</w:t>
+      </w:r>
+    </w:p>
+    <w:p>
+      <w:pPr>
+        <w:rPr>
+          <w:rFonts w:ascii="Arial" w:hAnsi="Arial" w:cs="Arial"/>
           <w:noProof/>
           <w:sz w:val="28"/>
         </w:rPr>
@@ -7169,9 +6981,9 @@
           <w:sz w:val="28"/>
         </w:rPr>
         <w:drawing>
-          <wp:inline distT="0" distB="0" distL="0" distR="0" wp14:anchorId="21254C15" wp14:editId="2EE485BD">
-            <wp:extent cx="1003300" cy="1184880"/>
-            <wp:effectExtent l="0" t="0" r="6350" b="0"/>
+          <wp:inline distT="0" distB="0" distL="0" distR="0" wp14:anchorId="21254C15" wp14:editId="4A86ED1A">
+            <wp:extent cx="844550" cy="997399"/>
+            <wp:effectExtent l="0" t="0" r="0" b="0"/>
             <wp:docPr id="8" name="Picture 8" descr="C:\Users\Sinai\AppData\Local\Temp\Rar$DRa6968.3868\db_systems_proj-master\screenshots\log_syntax.PNG"/>
             <wp:cNvGraphicFramePr>
               <a:graphicFrameLocks xmlns:a="http://schemas.openxmlformats.org/drawingml/2006/main" noChangeAspect="1"/>
@@ -7199,7 +7011,7 @@
                   <pic:spPr bwMode="auto">
                     <a:xfrm>
                       <a:off x="0" y="0"/>
-                      <a:ext cx="1003407" cy="1185007"/>
+                      <a:ext cx="860463" cy="1016191"/>
                     </a:xfrm>
                     <a:prstGeom prst="rect">
                       <a:avLst/>
@@ -7225,6 +7037,21 @@
       <w:pPr>
         <w:rPr>
           <w:rFonts w:ascii="Arial" w:hAnsi="Arial" w:cs="Arial"/>
+          <w:noProof/>
+        </w:rPr>
+      </w:pPr>
+      <w:r>
+        <w:rPr>
+          <w:rFonts w:ascii="Arial" w:hAnsi="Arial" w:cs="Arial"/>
+          <w:noProof/>
+        </w:rPr>
+        <w:t>No updates to log.</w:t>
+      </w:r>
+    </w:p>
+    <w:p>
+      <w:pPr>
+        <w:rPr>
+          <w:rFonts w:ascii="Arial" w:hAnsi="Arial" w:cs="Arial"/>
           <w:sz w:val="28"/>
         </w:rPr>
       </w:pPr>
@@ -7247,7 +7074,19 @@
         <w:rPr>
           <w:b/>
         </w:rPr>
+        <w:t xml:space="preserve">Expected </w:t>
+      </w:r>
+      <w:r>
+        <w:rPr>
+          <w:b/>
+        </w:rPr>
         <w:t>Table Sizes</w:t>
+      </w:r>
+      <w:r>
+        <w:rPr>
+          <w:b/>
+        </w:rPr>
+        <w:t xml:space="preserve"> in actual implementation</w:t>
       </w:r>
     </w:p>
     <w:p>
@@ -7295,13 +7134,21 @@
         <w:spacing w:after="0"/>
       </w:pPr>
       <w:r>
-        <w:t>Ticket Class – At least 3 types (Handicap, Standard, VIP) but depends on venues</w:t>
+        <w:t xml:space="preserve">Ticket Class – At least 3 </w:t>
+      </w:r>
+      <w:r>
+        <w:t>types (Handicap, Standard, VIP)</w:t>
       </w:r>
     </w:p>
     <w:p>
       <w:r>
-        <w:t>Add-on – Multiple, dependent on venue</w:t>
-      </w:r>
+        <w:t xml:space="preserve">Add-on – </w:t>
+      </w:r>
+      <w:r>
+        <w:t>10 or more, depends on services offered by venue</w:t>
+      </w:r>
+      <w:bookmarkStart w:id="0" w:name="_GoBack"/>
+      <w:bookmarkEnd w:id="0"/>
     </w:p>
     <w:p>
       <w:pPr>
@@ -7315,6 +7162,7 @@
         <w:rPr>
           <w:b/>
         </w:rPr>
+        <w:lastRenderedPageBreak/>
         <w:t>Table Data</w:t>
       </w:r>
     </w:p>
@@ -7376,7 +7224,6 @@
               <w:rPr>
                 <w:sz w:val="20"/>
               </w:rPr>
-              <w:lastRenderedPageBreak/>
               <w:t>Event ID</w:t>
             </w:r>
           </w:p>
@@ -9646,24 +9493,7 @@
           <w:szCs w:val="24"/>
         </w:rPr>
         <w:tab/>
-      </w:r>
-      <w:proofErr w:type="spellStart"/>
-      <w:r>
-        <w:rPr>
-          <w:rFonts w:ascii="Arial" w:hAnsi="Arial" w:cs="Arial"/>
-          <w:sz w:val="14"/>
-          <w:szCs w:val="24"/>
-        </w:rPr>
-        <w:t>venue_name</w:t>
-      </w:r>
-      <w:proofErr w:type="spellEnd"/>
-      <w:r>
-        <w:rPr>
-          <w:rFonts w:ascii="Arial" w:hAnsi="Arial" w:cs="Arial"/>
-          <w:sz w:val="14"/>
-          <w:szCs w:val="24"/>
-        </w:rPr>
-        <w:t xml:space="preserve">, </w:t>
+        <w:t xml:space="preserve">venue_name, </w:t>
       </w:r>
       <w:r>
         <w:rPr>
@@ -9680,25 +9510,7 @@
           <w:sz w:val="14"/>
           <w:szCs w:val="24"/>
         </w:rPr>
-        <w:t>(</w:t>
-      </w:r>
-      <w:proofErr w:type="spellStart"/>
-      <w:r>
-        <w:rPr>
-          <w:rFonts w:ascii="Arial" w:hAnsi="Arial" w:cs="Arial"/>
-          <w:sz w:val="14"/>
-          <w:szCs w:val="24"/>
-        </w:rPr>
-        <w:t>venue_capacity</w:t>
-      </w:r>
-      <w:proofErr w:type="spellEnd"/>
-      <w:r>
-        <w:rPr>
-          <w:rFonts w:ascii="Arial" w:hAnsi="Arial" w:cs="Arial"/>
-          <w:sz w:val="14"/>
-          <w:szCs w:val="24"/>
-        </w:rPr>
-        <w:t>)</w:t>
+        <w:t>(venue_capacity)</w:t>
       </w:r>
     </w:p>
     <w:p>
@@ -9778,25 +9590,7 @@
           <w:sz w:val="14"/>
           <w:szCs w:val="24"/>
         </w:rPr>
-        <w:t xml:space="preserve">: Show a listing of a key entity in the database (events over </w:t>
-      </w:r>
-      <w:proofErr w:type="gramStart"/>
-      <w:r>
-        <w:rPr>
-          <w:rFonts w:ascii="Arial" w:hAnsi="Arial" w:cs="Arial"/>
-          <w:sz w:val="14"/>
-          <w:szCs w:val="24"/>
-        </w:rPr>
-        <w:t>a period of time</w:t>
-      </w:r>
-      <w:proofErr w:type="gramEnd"/>
-      <w:r>
-        <w:rPr>
-          <w:rFonts w:ascii="Arial" w:hAnsi="Arial" w:cs="Arial"/>
-          <w:sz w:val="14"/>
-          <w:szCs w:val="24"/>
-        </w:rPr>
-        <w:t>)</w:t>
+        <w:t>: Show a listing of a key entity in the database (events over a period of time)</w:t>
       </w:r>
     </w:p>
     <w:p>
@@ -9826,70 +9620,14 @@
         </w:rPr>
         <w:tab/>
       </w:r>
-      <w:proofErr w:type="spellStart"/>
-      <w:r>
-        <w:rPr>
-          <w:rFonts w:ascii="Arial" w:hAnsi="Arial" w:cs="Arial"/>
-          <w:sz w:val="14"/>
-          <w:szCs w:val="24"/>
-        </w:rPr>
-        <w:t>event_id</w:t>
-      </w:r>
-      <w:proofErr w:type="spellEnd"/>
-      <w:r>
-        <w:rPr>
-          <w:rFonts w:ascii="Arial" w:hAnsi="Arial" w:cs="Arial"/>
-          <w:sz w:val="14"/>
-          <w:szCs w:val="24"/>
-        </w:rPr>
-        <w:t xml:space="preserve">, </w:t>
-      </w:r>
-      <w:proofErr w:type="spellStart"/>
-      <w:r>
-        <w:rPr>
-          <w:rFonts w:ascii="Arial" w:hAnsi="Arial" w:cs="Arial"/>
-          <w:sz w:val="14"/>
-          <w:szCs w:val="24"/>
-        </w:rPr>
-        <w:t>event_name</w:t>
-      </w:r>
-      <w:proofErr w:type="spellEnd"/>
-      <w:r>
-        <w:rPr>
-          <w:rFonts w:ascii="Arial" w:hAnsi="Arial" w:cs="Arial"/>
-          <w:sz w:val="14"/>
-          <w:szCs w:val="24"/>
-        </w:rPr>
-        <w:t xml:space="preserve">, </w:t>
-      </w:r>
-      <w:proofErr w:type="spellStart"/>
-      <w:r>
-        <w:rPr>
-          <w:rFonts w:ascii="Arial" w:hAnsi="Arial" w:cs="Arial"/>
-          <w:sz w:val="14"/>
-          <w:szCs w:val="24"/>
-        </w:rPr>
-        <w:t>venue_id</w:t>
-      </w:r>
-      <w:proofErr w:type="spellEnd"/>
-      <w:r>
-        <w:rPr>
-          <w:rFonts w:ascii="Arial" w:hAnsi="Arial" w:cs="Arial"/>
-          <w:sz w:val="14"/>
-          <w:szCs w:val="24"/>
-        </w:rPr>
-        <w:t xml:space="preserve">, </w:t>
-      </w:r>
-      <w:proofErr w:type="spellStart"/>
-      <w:r>
-        <w:rPr>
-          <w:rFonts w:ascii="Arial" w:hAnsi="Arial" w:cs="Arial"/>
-          <w:sz w:val="14"/>
-          <w:szCs w:val="24"/>
-        </w:rPr>
-        <w:t>event_date</w:t>
-      </w:r>
-      <w:proofErr w:type="spellEnd"/>
+      <w:r>
+        <w:rPr>
+          <w:rFonts w:ascii="Arial" w:hAnsi="Arial" w:cs="Arial"/>
+          <w:sz w:val="14"/>
+          <w:szCs w:val="24"/>
+        </w:rPr>
+        <w:t>event_id, event_name, venue_id, event_date</w:t>
+      </w:r>
     </w:p>
     <w:p>
       <w:pPr>
@@ -9952,24 +9690,7 @@
           <w:szCs w:val="24"/>
         </w:rPr>
         <w:tab/>
-      </w:r>
-      <w:proofErr w:type="spellStart"/>
-      <w:r>
-        <w:rPr>
-          <w:rFonts w:ascii="Arial" w:hAnsi="Arial" w:cs="Arial"/>
-          <w:sz w:val="14"/>
-          <w:szCs w:val="24"/>
-        </w:rPr>
-        <w:t>event_date</w:t>
-      </w:r>
-      <w:proofErr w:type="spellEnd"/>
-      <w:r>
-        <w:rPr>
-          <w:rFonts w:ascii="Arial" w:hAnsi="Arial" w:cs="Arial"/>
-          <w:sz w:val="14"/>
-          <w:szCs w:val="24"/>
-        </w:rPr>
-        <w:t xml:space="preserve"> </w:t>
+        <w:t xml:space="preserve">event_date </w:t>
       </w:r>
       <w:r>
         <w:rPr>
@@ -10068,63 +9789,8 @@
           <w:szCs w:val="24"/>
         </w:rPr>
         <w:tab/>
-      </w:r>
-      <w:proofErr w:type="spellStart"/>
-      <w:r>
-        <w:rPr>
-          <w:rFonts w:ascii="Arial" w:hAnsi="Arial" w:cs="Arial"/>
-          <w:sz w:val="14"/>
-          <w:szCs w:val="24"/>
-        </w:rPr>
-        <w:t>ticket.ticket_number</w:t>
-      </w:r>
-      <w:proofErr w:type="spellEnd"/>
-      <w:r>
-        <w:rPr>
-          <w:rFonts w:ascii="Arial" w:hAnsi="Arial" w:cs="Arial"/>
-          <w:sz w:val="14"/>
-          <w:szCs w:val="24"/>
-        </w:rPr>
-        <w:t xml:space="preserve">, </w:t>
-      </w:r>
-      <w:proofErr w:type="spellStart"/>
-      <w:proofErr w:type="gramStart"/>
-      <w:r>
-        <w:rPr>
-          <w:rFonts w:ascii="Arial" w:hAnsi="Arial" w:cs="Arial"/>
-          <w:sz w:val="14"/>
-          <w:szCs w:val="24"/>
-        </w:rPr>
-        <w:t>event.event</w:t>
-      </w:r>
-      <w:proofErr w:type="gramEnd"/>
-      <w:r>
-        <w:rPr>
-          <w:rFonts w:ascii="Arial" w:hAnsi="Arial" w:cs="Arial"/>
-          <w:sz w:val="14"/>
-          <w:szCs w:val="24"/>
-        </w:rPr>
-        <w:t>_name</w:t>
-      </w:r>
-      <w:proofErr w:type="spellEnd"/>
-      <w:r>
-        <w:rPr>
-          <w:rFonts w:ascii="Arial" w:hAnsi="Arial" w:cs="Arial"/>
-          <w:sz w:val="14"/>
-          <w:szCs w:val="24"/>
-        </w:rPr>
-        <w:t xml:space="preserve">, </w:t>
-      </w:r>
-      <w:proofErr w:type="spellStart"/>
-      <w:r>
-        <w:rPr>
-          <w:rFonts w:ascii="Arial" w:hAnsi="Arial" w:cs="Arial"/>
-          <w:sz w:val="14"/>
-          <w:szCs w:val="24"/>
-        </w:rPr>
-        <w:t>venue.venue_name</w:t>
-      </w:r>
-      <w:proofErr w:type="spellEnd"/>
+        <w:t>ticket.ticket_number, event.event_name, venue.venue_name</w:t>
+      </w:r>
     </w:p>
     <w:p>
       <w:pPr>
@@ -10188,24 +9854,7 @@
           <w:szCs w:val="24"/>
         </w:rPr>
         <w:tab/>
-      </w:r>
-      <w:proofErr w:type="spellStart"/>
-      <w:r>
-        <w:rPr>
-          <w:rFonts w:ascii="Arial" w:hAnsi="Arial" w:cs="Arial"/>
-          <w:sz w:val="14"/>
-          <w:szCs w:val="24"/>
-        </w:rPr>
-        <w:t>event.event_id</w:t>
-      </w:r>
-      <w:proofErr w:type="spellEnd"/>
-      <w:r>
-        <w:rPr>
-          <w:rFonts w:ascii="Arial" w:hAnsi="Arial" w:cs="Arial"/>
-          <w:sz w:val="14"/>
-          <w:szCs w:val="24"/>
-        </w:rPr>
-        <w:t xml:space="preserve"> = 4 </w:t>
+        <w:t xml:space="preserve">event.event_id = 4 </w:t>
       </w:r>
       <w:r>
         <w:rPr>
@@ -10222,53 +9871,7 @@
           <w:sz w:val="14"/>
           <w:szCs w:val="24"/>
         </w:rPr>
-        <w:t xml:space="preserve"> </w:t>
-      </w:r>
-      <w:proofErr w:type="spellStart"/>
-      <w:proofErr w:type="gramStart"/>
-      <w:r>
-        <w:rPr>
-          <w:rFonts w:ascii="Arial" w:hAnsi="Arial" w:cs="Arial"/>
-          <w:sz w:val="14"/>
-          <w:szCs w:val="24"/>
-        </w:rPr>
-        <w:t>ticket.event</w:t>
-      </w:r>
-      <w:proofErr w:type="gramEnd"/>
-      <w:r>
-        <w:rPr>
-          <w:rFonts w:ascii="Arial" w:hAnsi="Arial" w:cs="Arial"/>
-          <w:sz w:val="14"/>
-          <w:szCs w:val="24"/>
-        </w:rPr>
-        <w:t>_id</w:t>
-      </w:r>
-      <w:proofErr w:type="spellEnd"/>
-      <w:r>
-        <w:rPr>
-          <w:rFonts w:ascii="Arial" w:hAnsi="Arial" w:cs="Arial"/>
-          <w:sz w:val="14"/>
-          <w:szCs w:val="24"/>
-        </w:rPr>
-        <w:t xml:space="preserve"> = </w:t>
-      </w:r>
-      <w:proofErr w:type="spellStart"/>
-      <w:r>
-        <w:rPr>
-          <w:rFonts w:ascii="Arial" w:hAnsi="Arial" w:cs="Arial"/>
-          <w:sz w:val="14"/>
-          <w:szCs w:val="24"/>
-        </w:rPr>
-        <w:t>event.event_id</w:t>
-      </w:r>
-      <w:proofErr w:type="spellEnd"/>
-      <w:r>
-        <w:rPr>
-          <w:rFonts w:ascii="Arial" w:hAnsi="Arial" w:cs="Arial"/>
-          <w:sz w:val="14"/>
-          <w:szCs w:val="24"/>
-        </w:rPr>
-        <w:t xml:space="preserve"> </w:t>
+        <w:t xml:space="preserve"> ticket.event_id = event.event_id </w:t>
       </w:r>
       <w:r>
         <w:rPr>
@@ -10285,43 +9888,7 @@
           <w:sz w:val="14"/>
           <w:szCs w:val="24"/>
         </w:rPr>
-        <w:t xml:space="preserve"> </w:t>
-      </w:r>
-      <w:proofErr w:type="spellStart"/>
-      <w:r>
-        <w:rPr>
-          <w:rFonts w:ascii="Arial" w:hAnsi="Arial" w:cs="Arial"/>
-          <w:sz w:val="14"/>
-          <w:szCs w:val="24"/>
-        </w:rPr>
-        <w:t>venue.venue_id</w:t>
-      </w:r>
-      <w:proofErr w:type="spellEnd"/>
-      <w:r>
-        <w:rPr>
-          <w:rFonts w:ascii="Arial" w:hAnsi="Arial" w:cs="Arial"/>
-          <w:sz w:val="14"/>
-          <w:szCs w:val="24"/>
-        </w:rPr>
-        <w:t xml:space="preserve"> = </w:t>
-      </w:r>
-      <w:proofErr w:type="spellStart"/>
-      <w:r>
-        <w:rPr>
-          <w:rFonts w:ascii="Arial" w:hAnsi="Arial" w:cs="Arial"/>
-          <w:sz w:val="14"/>
-          <w:szCs w:val="24"/>
-        </w:rPr>
-        <w:t>event.venue_id</w:t>
-      </w:r>
-      <w:proofErr w:type="spellEnd"/>
-      <w:r>
-        <w:rPr>
-          <w:rFonts w:ascii="Arial" w:hAnsi="Arial" w:cs="Arial"/>
-          <w:sz w:val="14"/>
-          <w:szCs w:val="24"/>
-        </w:rPr>
-        <w:t>;</w:t>
+        <w:t xml:space="preserve"> venue.venue_id = event.venue_id;</w:t>
       </w:r>
     </w:p>
     <w:p>
@@ -10385,71 +9952,7 @@
           <w:sz w:val="14"/>
           <w:szCs w:val="24"/>
         </w:rPr>
-        <w:t xml:space="preserve"> </w:t>
-      </w:r>
-      <w:proofErr w:type="spellStart"/>
-      <w:proofErr w:type="gramStart"/>
-      <w:r>
-        <w:rPr>
-          <w:rFonts w:ascii="Arial" w:hAnsi="Arial" w:cs="Arial"/>
-          <w:sz w:val="14"/>
-          <w:szCs w:val="24"/>
-        </w:rPr>
-        <w:t>jtable.event</w:t>
-      </w:r>
-      <w:proofErr w:type="gramEnd"/>
-      <w:r>
-        <w:rPr>
-          <w:rFonts w:ascii="Arial" w:hAnsi="Arial" w:cs="Arial"/>
-          <w:sz w:val="14"/>
-          <w:szCs w:val="24"/>
-        </w:rPr>
-        <w:t>_id</w:t>
-      </w:r>
-      <w:proofErr w:type="spellEnd"/>
-      <w:r>
-        <w:rPr>
-          <w:rFonts w:ascii="Arial" w:hAnsi="Arial" w:cs="Arial"/>
-          <w:sz w:val="14"/>
-          <w:szCs w:val="24"/>
-        </w:rPr>
-        <w:t>, SUM(</w:t>
-      </w:r>
-      <w:proofErr w:type="spellStart"/>
-      <w:r>
-        <w:rPr>
-          <w:rFonts w:ascii="Arial" w:hAnsi="Arial" w:cs="Arial"/>
-          <w:sz w:val="14"/>
-          <w:szCs w:val="24"/>
-        </w:rPr>
-        <w:t>jtable.ticket_price</w:t>
-      </w:r>
-      <w:proofErr w:type="spellEnd"/>
-      <w:r>
-        <w:rPr>
-          <w:rFonts w:ascii="Arial" w:hAnsi="Arial" w:cs="Arial"/>
-          <w:sz w:val="14"/>
-          <w:szCs w:val="24"/>
-        </w:rPr>
-        <w:t xml:space="preserve"> + </w:t>
-      </w:r>
-      <w:proofErr w:type="spellStart"/>
-      <w:r>
-        <w:rPr>
-          <w:rFonts w:ascii="Arial" w:hAnsi="Arial" w:cs="Arial"/>
-          <w:sz w:val="14"/>
-          <w:szCs w:val="24"/>
-        </w:rPr>
-        <w:t>jtable.upgrade_price</w:t>
-      </w:r>
-      <w:proofErr w:type="spellEnd"/>
-      <w:r>
-        <w:rPr>
-          <w:rFonts w:ascii="Arial" w:hAnsi="Arial" w:cs="Arial"/>
-          <w:sz w:val="14"/>
-          <w:szCs w:val="24"/>
-        </w:rPr>
-        <w:t>)</w:t>
+        <w:t xml:space="preserve"> jtable.event_id, SUM(jtable.ticket_price + jtable.upgrade_price)</w:t>
       </w:r>
     </w:p>
     <w:p>
@@ -10511,46 +10014,8 @@
           <w:sz w:val="14"/>
           <w:szCs w:val="24"/>
         </w:rPr>
-        <w:t xml:space="preserve"> </w:t>
-      </w:r>
-      <w:proofErr w:type="spellStart"/>
-      <w:proofErr w:type="gramStart"/>
-      <w:r>
-        <w:rPr>
-          <w:rFonts w:ascii="Arial" w:hAnsi="Arial" w:cs="Arial"/>
-          <w:sz w:val="14"/>
-          <w:szCs w:val="24"/>
-        </w:rPr>
-        <w:t>e.event</w:t>
-      </w:r>
-      <w:proofErr w:type="gramEnd"/>
-      <w:r>
-        <w:rPr>
-          <w:rFonts w:ascii="Arial" w:hAnsi="Arial" w:cs="Arial"/>
-          <w:sz w:val="14"/>
-          <w:szCs w:val="24"/>
-        </w:rPr>
-        <w:t>_id</w:t>
-      </w:r>
-      <w:proofErr w:type="spellEnd"/>
-      <w:r>
-        <w:rPr>
-          <w:rFonts w:ascii="Arial" w:hAnsi="Arial" w:cs="Arial"/>
-          <w:sz w:val="14"/>
-          <w:szCs w:val="24"/>
-        </w:rPr>
-        <w:t xml:space="preserve">, t1.ticket_number, t1.ticket_price, </w:t>
-      </w:r>
-      <w:proofErr w:type="spellStart"/>
-      <w:r>
-        <w:rPr>
-          <w:rFonts w:ascii="Arial" w:hAnsi="Arial" w:cs="Arial"/>
-          <w:sz w:val="14"/>
-          <w:szCs w:val="24"/>
-        </w:rPr>
-        <w:t>tc.upgrade_price</w:t>
-      </w:r>
-      <w:proofErr w:type="spellEnd"/>
+        <w:t xml:space="preserve"> e.event_id, t1.ticket_number, t1.ticket_price, tc.upgrade_price</w:t>
+      </w:r>
     </w:p>
     <w:p>
       <w:pPr>
@@ -10584,36 +10049,8 @@
           <w:sz w:val="14"/>
           <w:szCs w:val="24"/>
         </w:rPr>
-        <w:t xml:space="preserve"> </w:t>
-      </w:r>
-      <w:proofErr w:type="spellStart"/>
-      <w:r>
-        <w:rPr>
-          <w:rFonts w:ascii="Arial" w:hAnsi="Arial" w:cs="Arial"/>
-          <w:sz w:val="14"/>
-          <w:szCs w:val="24"/>
-        </w:rPr>
-        <w:t>ticket_class</w:t>
-      </w:r>
-      <w:proofErr w:type="spellEnd"/>
-      <w:r>
-        <w:rPr>
-          <w:rFonts w:ascii="Arial" w:hAnsi="Arial" w:cs="Arial"/>
-          <w:sz w:val="14"/>
-          <w:szCs w:val="24"/>
-        </w:rPr>
-        <w:t xml:space="preserve"> </w:t>
-      </w:r>
-      <w:proofErr w:type="spellStart"/>
-      <w:r>
-        <w:rPr>
-          <w:rFonts w:ascii="Arial" w:hAnsi="Arial" w:cs="Arial"/>
-          <w:sz w:val="14"/>
-          <w:szCs w:val="24"/>
-        </w:rPr>
-        <w:t>tc</w:t>
-      </w:r>
-      <w:proofErr w:type="spellEnd"/>
+        <w:t xml:space="preserve"> ticket_class tc</w:t>
+      </w:r>
     </w:p>
     <w:p>
       <w:pPr>
@@ -10681,36 +10118,8 @@
           <w:sz w:val="14"/>
           <w:szCs w:val="24"/>
         </w:rPr>
-        <w:t xml:space="preserve"> t</w:t>
-      </w:r>
-      <w:proofErr w:type="gramStart"/>
-      <w:r>
-        <w:rPr>
-          <w:rFonts w:ascii="Arial" w:hAnsi="Arial" w:cs="Arial"/>
-          <w:sz w:val="14"/>
-          <w:szCs w:val="24"/>
-        </w:rPr>
-        <w:t>1.ticket</w:t>
-      </w:r>
-      <w:proofErr w:type="gramEnd"/>
-      <w:r>
-        <w:rPr>
-          <w:rFonts w:ascii="Arial" w:hAnsi="Arial" w:cs="Arial"/>
-          <w:sz w:val="14"/>
-          <w:szCs w:val="24"/>
-        </w:rPr>
-        <w:t xml:space="preserve">_class_name = </w:t>
-      </w:r>
-      <w:proofErr w:type="spellStart"/>
-      <w:r>
-        <w:rPr>
-          <w:rFonts w:ascii="Arial" w:hAnsi="Arial" w:cs="Arial"/>
-          <w:sz w:val="14"/>
-          <w:szCs w:val="24"/>
-        </w:rPr>
-        <w:t>tc.ticket_class_name</w:t>
-      </w:r>
-      <w:proofErr w:type="spellEnd"/>
+        <w:t xml:space="preserve"> t1.ticket_class_name = tc.ticket_class_name</w:t>
+      </w:r>
     </w:p>
     <w:p>
       <w:pPr>
@@ -10786,35 +10195,7 @@
           <w:sz w:val="14"/>
           <w:szCs w:val="24"/>
         </w:rPr>
-        <w:t xml:space="preserve"> </w:t>
-      </w:r>
-      <w:proofErr w:type="spellStart"/>
-      <w:proofErr w:type="gramStart"/>
-      <w:r>
-        <w:rPr>
-          <w:rFonts w:ascii="Arial" w:hAnsi="Arial" w:cs="Arial"/>
-          <w:sz w:val="14"/>
-          <w:szCs w:val="24"/>
-        </w:rPr>
-        <w:t>e.event</w:t>
-      </w:r>
-      <w:proofErr w:type="gramEnd"/>
-      <w:r>
-        <w:rPr>
-          <w:rFonts w:ascii="Arial" w:hAnsi="Arial" w:cs="Arial"/>
-          <w:sz w:val="14"/>
-          <w:szCs w:val="24"/>
-        </w:rPr>
-        <w:t>_id</w:t>
-      </w:r>
-      <w:proofErr w:type="spellEnd"/>
-      <w:r>
-        <w:rPr>
-          <w:rFonts w:ascii="Arial" w:hAnsi="Arial" w:cs="Arial"/>
-          <w:sz w:val="14"/>
-          <w:szCs w:val="24"/>
-        </w:rPr>
-        <w:t xml:space="preserve"> = t1.event_id</w:t>
+        <w:t xml:space="preserve"> e.event_id = t1.event_id</w:t>
       </w:r>
     </w:p>
     <w:p>
@@ -10849,35 +10230,7 @@
           <w:sz w:val="14"/>
           <w:szCs w:val="24"/>
         </w:rPr>
-        <w:t xml:space="preserve"> </w:t>
-      </w:r>
-      <w:proofErr w:type="spellStart"/>
-      <w:proofErr w:type="gramStart"/>
-      <w:r>
-        <w:rPr>
-          <w:rFonts w:ascii="Arial" w:hAnsi="Arial" w:cs="Arial"/>
-          <w:sz w:val="14"/>
-          <w:szCs w:val="24"/>
-        </w:rPr>
-        <w:t>e.event</w:t>
-      </w:r>
-      <w:proofErr w:type="gramEnd"/>
-      <w:r>
-        <w:rPr>
-          <w:rFonts w:ascii="Arial" w:hAnsi="Arial" w:cs="Arial"/>
-          <w:sz w:val="14"/>
-          <w:szCs w:val="24"/>
-        </w:rPr>
-        <w:t>_id</w:t>
-      </w:r>
-      <w:proofErr w:type="spellEnd"/>
-      <w:r>
-        <w:rPr>
-          <w:rFonts w:ascii="Arial" w:hAnsi="Arial" w:cs="Arial"/>
-          <w:sz w:val="14"/>
-          <w:szCs w:val="24"/>
-        </w:rPr>
-        <w:t xml:space="preserve"> = 1</w:t>
+        <w:t xml:space="preserve"> e.event_id = 1</w:t>
       </w:r>
     </w:p>
     <w:p>
@@ -10895,25 +10248,7 @@
           <w:sz w:val="14"/>
           <w:szCs w:val="24"/>
         </w:rPr>
-        <w:t xml:space="preserve">) as </w:t>
-      </w:r>
-      <w:proofErr w:type="spellStart"/>
-      <w:r>
-        <w:rPr>
-          <w:rFonts w:ascii="Arial" w:hAnsi="Arial" w:cs="Arial"/>
-          <w:sz w:val="14"/>
-          <w:szCs w:val="24"/>
-        </w:rPr>
-        <w:t>jtable</w:t>
-      </w:r>
-      <w:proofErr w:type="spellEnd"/>
-      <w:r>
-        <w:rPr>
-          <w:rFonts w:ascii="Arial" w:hAnsi="Arial" w:cs="Arial"/>
-          <w:sz w:val="14"/>
-          <w:szCs w:val="24"/>
-        </w:rPr>
-        <w:t>;</w:t>
+        <w:t>) as jtable;</w:t>
       </w:r>
     </w:p>
     <w:p>
@@ -10978,46 +10313,8 @@
           <w:szCs w:val="24"/>
         </w:rPr>
         <w:tab/>
-        <w:t xml:space="preserve">v1.venue_name, </w:t>
-      </w:r>
-      <w:proofErr w:type="spellStart"/>
-      <w:proofErr w:type="gramStart"/>
-      <w:r>
-        <w:rPr>
-          <w:rFonts w:ascii="Arial" w:hAnsi="Arial" w:cs="Arial"/>
-          <w:sz w:val="14"/>
-          <w:szCs w:val="24"/>
-        </w:rPr>
-        <w:t>e.event</w:t>
-      </w:r>
-      <w:proofErr w:type="gramEnd"/>
-      <w:r>
-        <w:rPr>
-          <w:rFonts w:ascii="Arial" w:hAnsi="Arial" w:cs="Arial"/>
-          <w:sz w:val="14"/>
-          <w:szCs w:val="24"/>
-        </w:rPr>
-        <w:t>_name</w:t>
-      </w:r>
-      <w:proofErr w:type="spellEnd"/>
-      <w:r>
-        <w:rPr>
-          <w:rFonts w:ascii="Arial" w:hAnsi="Arial" w:cs="Arial"/>
-          <w:sz w:val="14"/>
-          <w:szCs w:val="24"/>
-        </w:rPr>
-        <w:t xml:space="preserve">, </w:t>
-      </w:r>
-      <w:proofErr w:type="spellStart"/>
-      <w:r>
-        <w:rPr>
-          <w:rFonts w:ascii="Arial" w:hAnsi="Arial" w:cs="Arial"/>
-          <w:sz w:val="14"/>
-          <w:szCs w:val="24"/>
-        </w:rPr>
-        <w:t>e.event_date</w:t>
-      </w:r>
-      <w:proofErr w:type="spellEnd"/>
+        <w:t>v1.venue_name, e.event_name, e.event_date</w:t>
+      </w:r>
     </w:p>
     <w:p>
       <w:pPr>
@@ -11114,36 +10411,8 @@
           <w:sz w:val="14"/>
           <w:szCs w:val="24"/>
         </w:rPr>
-        <w:t xml:space="preserve"> v</w:t>
-      </w:r>
-      <w:proofErr w:type="gramStart"/>
-      <w:r>
-        <w:rPr>
-          <w:rFonts w:ascii="Arial" w:hAnsi="Arial" w:cs="Arial"/>
-          <w:sz w:val="14"/>
-          <w:szCs w:val="24"/>
-        </w:rPr>
-        <w:t>1.venue</w:t>
-      </w:r>
-      <w:proofErr w:type="gramEnd"/>
-      <w:r>
-        <w:rPr>
-          <w:rFonts w:ascii="Arial" w:hAnsi="Arial" w:cs="Arial"/>
-          <w:sz w:val="14"/>
-          <w:szCs w:val="24"/>
-        </w:rPr>
-        <w:t xml:space="preserve">_id =  </w:t>
-      </w:r>
-      <w:proofErr w:type="spellStart"/>
-      <w:r>
-        <w:rPr>
-          <w:rFonts w:ascii="Arial" w:hAnsi="Arial" w:cs="Arial"/>
-          <w:sz w:val="14"/>
-          <w:szCs w:val="24"/>
-        </w:rPr>
-        <w:t>e.venue_id</w:t>
-      </w:r>
-      <w:proofErr w:type="spellEnd"/>
+        <w:t xml:space="preserve"> v1.venue_id =  e.venue_id</w:t>
+      </w:r>
     </w:p>
     <w:p>
       <w:pPr>
@@ -11170,24 +10439,7 @@
           <w:szCs w:val="24"/>
         </w:rPr>
         <w:tab/>
-      </w:r>
-      <w:proofErr w:type="spellStart"/>
-      <w:r>
-        <w:rPr>
-          <w:rFonts w:ascii="Arial" w:hAnsi="Arial" w:cs="Arial"/>
-          <w:sz w:val="14"/>
-          <w:szCs w:val="24"/>
-        </w:rPr>
-        <w:t>e.event_date</w:t>
-      </w:r>
-      <w:proofErr w:type="spellEnd"/>
-      <w:r>
-        <w:rPr>
-          <w:rFonts w:ascii="Arial" w:hAnsi="Arial" w:cs="Arial"/>
-          <w:sz w:val="14"/>
-          <w:szCs w:val="24"/>
-        </w:rPr>
-        <w:t xml:space="preserve"> </w:t>
+        <w:t xml:space="preserve">e.event_date </w:t>
       </w:r>
       <w:r>
         <w:rPr>
@@ -11251,7 +10503,7 @@
       </w:pPr>
     </w:pPrDefault>
   </w:docDefaults>
-  <w:latentStyles w:defLockedState="0" w:defUIPriority="99" w:defSemiHidden="0" w:defUnhideWhenUsed="0" w:defQFormat="0" w:count="382">
+  <w:latentStyles w:defLockedState="0" w:defUIPriority="99" w:defSemiHidden="0" w:defUnhideWhenUsed="0" w:defQFormat="0" w:count="371">
     <w:lsdException w:name="Normal" w:uiPriority="0" w:qFormat="1"/>
     <w:lsdException w:name="heading 1" w:uiPriority="9" w:qFormat="1"/>
     <w:lsdException w:name="heading 2" w:semiHidden="1" w:uiPriority="9" w:unhideWhenUsed="1" w:qFormat="1"/>
@@ -11623,8 +10875,6 @@
     <w:lsdException w:name="List Table 5 Dark Accent 6" w:uiPriority="50"/>
     <w:lsdException w:name="List Table 6 Colorful Accent 6" w:uiPriority="51"/>
     <w:lsdException w:name="List Table 7 Colorful Accent 6" w:uiPriority="52"/>
-    <w:lsdException w:name="Mention" w:semiHidden="1" w:unhideWhenUsed="1"/>
-    <w:lsdException w:name="Smart Hyperlink" w:semiHidden="1" w:unhideWhenUsed="1"/>
   </w:latentStyles>
   <w:style w:type="paragraph" w:default="1" w:styleId="Normal">
     <w:name w:val="Normal"/>
@@ -11666,7 +10916,6 @@
       <w:spacing w:after="0" w:line="240" w:lineRule="auto"/>
     </w:pPr>
     <w:tblPr>
-      <w:tblInd w:w="0" w:type="dxa"/>
       <w:tblBorders>
         <w:top w:val="single" w:sz="4" w:space="0" w:color="auto"/>
         <w:left w:val="single" w:sz="4" w:space="0" w:color="auto"/>
@@ -11675,12 +10924,6 @@
         <w:insideH w:val="single" w:sz="4" w:space="0" w:color="auto"/>
         <w:insideV w:val="single" w:sz="4" w:space="0" w:color="auto"/>
       </w:tblBorders>
-      <w:tblCellMar>
-        <w:top w:w="0" w:type="dxa"/>
-        <w:left w:w="108" w:type="dxa"/>
-        <w:bottom w:w="0" w:type="dxa"/>
-        <w:right w:w="108" w:type="dxa"/>
-      </w:tblCellMar>
     </w:tblPr>
   </w:style>
 </w:styles>
@@ -11952,7 +11195,7 @@
 </file>
 
 <file path=customXml/itemProps1.xml><?xml version="1.0" encoding="utf-8"?>
-<ds:datastoreItem xmlns:ds="http://schemas.openxmlformats.org/officeDocument/2006/customXml" ds:itemID="{D839799E-AC14-7145-9378-234C66DF58E8}">
+<ds:datastoreItem xmlns:ds="http://schemas.openxmlformats.org/officeDocument/2006/customXml" ds:itemID="{1CB28E4B-9EDD-4AD3-A42B-E516780B4644}">
   <ds:schemaRefs>
     <ds:schemaRef ds:uri="http://schemas.openxmlformats.org/officeDocument/2006/bibliography"/>
   </ds:schemaRefs>

</xml_diff>

<commit_message>
corredcted errors in deliverable 2 and updated powerpoint
</commit_message>
<xml_diff>
--- a/deliverables/DB Presentation DOC.docx
+++ b/deliverables/DB Presentation DOC.docx
@@ -1928,12 +1928,16 @@
           <w:p>
             <w:pPr>
               <w:rPr>
-                <w:sz w:val="20"/>
-                <w:szCs w:val="20"/>
-              </w:rPr>
-            </w:pPr>
-            <w:r>
-              <w:rPr>
+                <w:b/>
+                <w:color w:val="FF0000"/>
+                <w:sz w:val="20"/>
+                <w:szCs w:val="20"/>
+              </w:rPr>
+            </w:pPr>
+            <w:r>
+              <w:rPr>
+                <w:b/>
+                <w:color w:val="FF0000"/>
                 <w:sz w:val="20"/>
                 <w:szCs w:val="20"/>
               </w:rPr>
@@ -2241,12 +2245,15 @@
             <w:pPr>
               <w:jc w:val="center"/>
               <w:rPr>
-                <w:sz w:val="20"/>
-                <w:szCs w:val="20"/>
-              </w:rPr>
-            </w:pPr>
-            <w:r>
-              <w:rPr>
+                <w:b/>
+                <w:sz w:val="20"/>
+                <w:szCs w:val="20"/>
+              </w:rPr>
+            </w:pPr>
+            <w:r>
+              <w:rPr>
+                <w:b/>
+                <w:color w:val="FF0000"/>
                 <w:sz w:val="20"/>
                 <w:szCs w:val="20"/>
               </w:rPr>
@@ -2271,7 +2278,7 @@
                 <w:sz w:val="20"/>
                 <w:szCs w:val="20"/>
               </w:rPr>
-              <w:t>Venue Name</w:t>
+              <w:t>VenueID</w:t>
             </w:r>
           </w:p>
         </w:tc>
@@ -2313,7 +2320,7 @@
                 <w:sz w:val="20"/>
                 <w:szCs w:val="20"/>
               </w:rPr>
-              <w:t>Member Name</w:t>
+              <w:t>MemberID</w:t>
             </w:r>
           </w:p>
         </w:tc>
@@ -2436,12 +2443,16 @@
             <w:pPr>
               <w:jc w:val="center"/>
               <w:rPr>
-                <w:sz w:val="20"/>
-                <w:szCs w:val="20"/>
-              </w:rPr>
-            </w:pPr>
-            <w:r>
-              <w:rPr>
+                <w:b/>
+                <w:color w:val="FF0000"/>
+                <w:sz w:val="20"/>
+                <w:szCs w:val="20"/>
+              </w:rPr>
+            </w:pPr>
+            <w:r>
+              <w:rPr>
+                <w:b/>
+                <w:color w:val="FF0000"/>
                 <w:sz w:val="20"/>
                 <w:szCs w:val="20"/>
               </w:rPr>
@@ -2457,12 +2468,15 @@
             <w:pPr>
               <w:jc w:val="center"/>
               <w:rPr>
-                <w:sz w:val="20"/>
-                <w:szCs w:val="20"/>
-              </w:rPr>
-            </w:pPr>
-            <w:r>
-              <w:rPr>
+                <w:b/>
+                <w:sz w:val="20"/>
+                <w:szCs w:val="20"/>
+              </w:rPr>
+            </w:pPr>
+            <w:r>
+              <w:rPr>
+                <w:b/>
+                <w:color w:val="FF0000"/>
                 <w:sz w:val="20"/>
                 <w:szCs w:val="20"/>
               </w:rPr>
@@ -2860,12 +2874,15 @@
             <w:pPr>
               <w:jc w:val="center"/>
               <w:rPr>
-                <w:sz w:val="20"/>
-                <w:szCs w:val="20"/>
-              </w:rPr>
-            </w:pPr>
-            <w:r>
-              <w:rPr>
+                <w:b/>
+                <w:sz w:val="20"/>
+                <w:szCs w:val="20"/>
+              </w:rPr>
+            </w:pPr>
+            <w:r>
+              <w:rPr>
+                <w:b/>
+                <w:color w:val="FF0000"/>
                 <w:sz w:val="20"/>
                 <w:szCs w:val="20"/>
               </w:rPr>
@@ -2902,12 +2919,15 @@
             <w:pPr>
               <w:jc w:val="center"/>
               <w:rPr>
-                <w:sz w:val="20"/>
-                <w:szCs w:val="20"/>
-              </w:rPr>
-            </w:pPr>
-            <w:r>
-              <w:rPr>
+                <w:b/>
+                <w:sz w:val="20"/>
+                <w:szCs w:val="20"/>
+              </w:rPr>
+            </w:pPr>
+            <w:r>
+              <w:rPr>
+                <w:b/>
+                <w:color w:val="FF0000"/>
                 <w:sz w:val="20"/>
                 <w:szCs w:val="20"/>
               </w:rPr>
@@ -3973,12 +3993,16 @@
                 <w:p>
                   <w:pPr>
                     <w:rPr>
+                      <w:b/>
+                      <w:color w:val="FF0000"/>
                       <w:sz w:val="20"/>
                       <w:szCs w:val="20"/>
                     </w:rPr>
                   </w:pPr>
                   <w:r>
                     <w:rPr>
+                      <w:b/>
+                      <w:color w:val="FF0000"/>
                       <w:sz w:val="20"/>
                       <w:szCs w:val="20"/>
                     </w:rPr>
@@ -3993,12 +4017,16 @@
                 <w:p>
                   <w:pPr>
                     <w:rPr>
+                      <w:b/>
+                      <w:color w:val="FF0000"/>
                       <w:sz w:val="20"/>
                       <w:szCs w:val="20"/>
                     </w:rPr>
                   </w:pPr>
                   <w:r>
                     <w:rPr>
+                      <w:b/>
+                      <w:color w:val="FF0000"/>
                       <w:sz w:val="20"/>
                       <w:szCs w:val="20"/>
                     </w:rPr>
@@ -4235,12 +4263,16 @@
                 <w:p>
                   <w:pPr>
                     <w:rPr>
+                      <w:b/>
+                      <w:color w:val="FF0000"/>
                       <w:sz w:val="20"/>
                       <w:szCs w:val="20"/>
                     </w:rPr>
                   </w:pPr>
                   <w:r>
                     <w:rPr>
+                      <w:b/>
+                      <w:color w:val="FF0000"/>
                       <w:sz w:val="20"/>
                       <w:szCs w:val="20"/>
                     </w:rPr>
@@ -4255,12 +4287,16 @@
                 <w:p>
                   <w:pPr>
                     <w:rPr>
+                      <w:b/>
+                      <w:color w:val="FF0000"/>
                       <w:sz w:val="20"/>
                       <w:szCs w:val="20"/>
                     </w:rPr>
                   </w:pPr>
                   <w:r>
                     <w:rPr>
+                      <w:b/>
+                      <w:color w:val="FF0000"/>
                       <w:sz w:val="20"/>
                       <w:szCs w:val="20"/>
                     </w:rPr>
@@ -4289,7 +4325,7 @@
                       <w:sz w:val="20"/>
                       <w:szCs w:val="20"/>
                     </w:rPr>
-                    <w:t>VenueName</w:t>
+                    <w:t>VenueID</w:t>
                   </w:r>
                 </w:p>
               </w:tc>
@@ -4309,7 +4345,7 @@
                       <w:sz w:val="20"/>
                       <w:szCs w:val="20"/>
                     </w:rPr>
-                    <w:t>String</w:t>
+                    <w:t>Int</w:t>
                   </w:r>
                 </w:p>
               </w:tc>
@@ -4515,6 +4551,141 @@
                       <w:szCs w:val="20"/>
                     </w:rPr>
                     <w:t>Seat</w:t>
+                  </w:r>
+                </w:p>
+              </w:tc>
+              <w:tc>
+                <w:tcPr>
+                  <w:tcW w:w="1527" w:type="dxa"/>
+                </w:tcPr>
+                <w:p>
+                  <w:pPr>
+                    <w:rPr>
+                      <w:sz w:val="20"/>
+                      <w:szCs w:val="20"/>
+                    </w:rPr>
+                  </w:pPr>
+                  <w:r>
+                    <w:rPr>
+                      <w:sz w:val="20"/>
+                      <w:szCs w:val="20"/>
+                    </w:rPr>
+                    <w:t>Int</w:t>
+                  </w:r>
+                </w:p>
+              </w:tc>
+            </w:tr>
+            <w:tr>
+              <w:trPr>
+                <w:trHeight w:val="287"/>
+              </w:trPr>
+              <w:tc>
+                <w:tcPr>
+                  <w:tcW w:w="1748" w:type="dxa"/>
+                </w:tcPr>
+                <w:p>
+                  <w:pPr>
+                    <w:rPr>
+                      <w:sz w:val="20"/>
+                      <w:szCs w:val="20"/>
+                    </w:rPr>
+                  </w:pPr>
+                  <w:r>
+                    <w:rPr>
+                      <w:sz w:val="20"/>
+                      <w:szCs w:val="20"/>
+                    </w:rPr>
+                    <w:t>TicketPrice</w:t>
+                  </w:r>
+                </w:p>
+              </w:tc>
+              <w:tc>
+                <w:tcPr>
+                  <w:tcW w:w="1527" w:type="dxa"/>
+                </w:tcPr>
+                <w:p>
+                  <w:pPr>
+                    <w:rPr>
+                      <w:sz w:val="20"/>
+                      <w:szCs w:val="20"/>
+                    </w:rPr>
+                  </w:pPr>
+                  <w:r>
+                    <w:rPr>
+                      <w:sz w:val="20"/>
+                      <w:szCs w:val="20"/>
+                    </w:rPr>
+                    <w:t>Double</w:t>
+                  </w:r>
+                </w:p>
+              </w:tc>
+            </w:tr>
+            <w:tr>
+              <w:trPr>
+                <w:trHeight w:val="287"/>
+              </w:trPr>
+              <w:tc>
+                <w:tcPr>
+                  <w:tcW w:w="1748" w:type="dxa"/>
+                </w:tcPr>
+                <w:p>
+                  <w:pPr>
+                    <w:rPr>
+                      <w:sz w:val="20"/>
+                      <w:szCs w:val="20"/>
+                    </w:rPr>
+                  </w:pPr>
+                  <w:r>
+                    <w:rPr>
+                      <w:sz w:val="20"/>
+                      <w:szCs w:val="20"/>
+                    </w:rPr>
+                    <w:t>TicketClassName</w:t>
+                  </w:r>
+                </w:p>
+              </w:tc>
+              <w:tc>
+                <w:tcPr>
+                  <w:tcW w:w="1527" w:type="dxa"/>
+                </w:tcPr>
+                <w:p>
+                  <w:pPr>
+                    <w:rPr>
+                      <w:sz w:val="20"/>
+                      <w:szCs w:val="20"/>
+                    </w:rPr>
+                  </w:pPr>
+                  <w:r>
+                    <w:rPr>
+                      <w:sz w:val="20"/>
+                      <w:szCs w:val="20"/>
+                    </w:rPr>
+                    <w:t>String</w:t>
+                  </w:r>
+                </w:p>
+              </w:tc>
+            </w:tr>
+            <w:tr>
+              <w:trPr>
+                <w:trHeight w:val="287"/>
+              </w:trPr>
+              <w:tc>
+                <w:tcPr>
+                  <w:tcW w:w="1748" w:type="dxa"/>
+                </w:tcPr>
+                <w:p>
+                  <w:pPr>
+                    <w:rPr>
+                      <w:sz w:val="20"/>
+                      <w:szCs w:val="20"/>
+                    </w:rPr>
+                  </w:pPr>
+                  <w:r>
+                    <w:rPr>
+                      <w:sz w:val="20"/>
+                      <w:szCs w:val="20"/>
+                    </w:rPr>
+                    <w:t>Add-OnCode</w:t>
                   </w:r>
                 </w:p>
               </w:tc>
@@ -4894,16 +5065,14 @@
                 <w:p>
                   <w:pPr>
                     <w:rPr>
-                      <w:b/>
                       <w:color w:val="FF0000"/>
                       <w:sz w:val="20"/>
                       <w:szCs w:val="20"/>
                     </w:rPr>
                   </w:pPr>
+                  <w:bookmarkStart w:id="0" w:name="_GoBack" w:colFirst="1" w:colLast="1"/>
                   <w:r>
                     <w:rPr>
-                      <w:b/>
-                      <w:color w:val="FF0000"/>
                       <w:sz w:val="20"/>
                       <w:szCs w:val="20"/>
                     </w:rPr>
@@ -4918,16 +5087,12 @@
                 <w:p>
                   <w:pPr>
                     <w:rPr>
-                      <w:b/>
-                      <w:color w:val="FF0000"/>
                       <w:sz w:val="20"/>
                       <w:szCs w:val="20"/>
                     </w:rPr>
                   </w:pPr>
                   <w:r>
                     <w:rPr>
-                      <w:b/>
-                      <w:color w:val="FF0000"/>
                       <w:sz w:val="20"/>
                       <w:szCs w:val="20"/>
                     </w:rPr>
@@ -4936,6 +5101,7 @@
                 </w:p>
               </w:tc>
             </w:tr>
+            <w:bookmarkEnd w:id="0"/>
             <w:tr>
               <w:tc>
                 <w:tcPr>
@@ -6233,6 +6399,7 @@
           <w:rFonts w:ascii="Arial" w:hAnsi="Arial" w:cs="Arial"/>
           <w:sz w:val="28"/>
         </w:rPr>
+        <w:lastRenderedPageBreak/>
         <w:t>Database Tool Work Area</w:t>
       </w:r>
     </w:p>
@@ -6241,7 +6408,6 @@
         <w:rPr>
           <w:noProof/>
         </w:rPr>
-        <w:lastRenderedPageBreak/>
         <w:drawing>
           <wp:inline distT="0" distB="0" distL="0" distR="0" wp14:anchorId="62E897D6" wp14:editId="1015CD67">
             <wp:extent cx="5937250" cy="3035300"/>
@@ -7147,8 +7313,6 @@
       <w:r>
         <w:t>10 or more, depends on services offered by venue</w:t>
       </w:r>
-      <w:bookmarkStart w:id="0" w:name="_GoBack"/>
-      <w:bookmarkEnd w:id="0"/>
     </w:p>
     <w:p>
       <w:pPr>
@@ -10926,6 +11090,22 @@
       </w:tblBorders>
     </w:tblPr>
   </w:style>
+  <w:style w:type="paragraph" w:styleId="NormalWeb">
+    <w:name w:val="Normal (Web)"/>
+    <w:basedOn w:val="Normal"/>
+    <w:uiPriority w:val="99"/>
+    <w:semiHidden/>
+    <w:unhideWhenUsed/>
+    <w:rsid w:val="00E06676"/>
+    <w:pPr>
+      <w:spacing w:before="100" w:beforeAutospacing="1" w:after="100" w:afterAutospacing="1" w:line="240" w:lineRule="auto"/>
+    </w:pPr>
+    <w:rPr>
+      <w:rFonts w:ascii="Times New Roman" w:eastAsiaTheme="minorEastAsia" w:hAnsi="Times New Roman" w:cs="Times New Roman"/>
+      <w:sz w:val="24"/>
+      <w:szCs w:val="24"/>
+    </w:rPr>
+  </w:style>
 </w:styles>
 </file>
 
@@ -11195,7 +11375,7 @@
 </file>
 
 <file path=customXml/itemProps1.xml><?xml version="1.0" encoding="utf-8"?>
-<ds:datastoreItem xmlns:ds="http://schemas.openxmlformats.org/officeDocument/2006/customXml" ds:itemID="{1CB28E4B-9EDD-4AD3-A42B-E516780B4644}">
+<ds:datastoreItem xmlns:ds="http://schemas.openxmlformats.org/officeDocument/2006/customXml" ds:itemID="{F9BC85CA-AA10-409F-8A58-E3606EE2B485}">
   <ds:schemaRefs>
     <ds:schemaRef ds:uri="http://schemas.openxmlformats.org/officeDocument/2006/bibliography"/>
   </ds:schemaRefs>

</xml_diff>

<commit_message>
final draft of deliverable 2
</commit_message>
<xml_diff>
--- a/deliverables/DB Presentation DOC.docx
+++ b/deliverables/DB Presentation DOC.docx
@@ -5969,8 +5969,6 @@
                     </w:rPr>
                     <w:t>String</w:t>
                   </w:r>
-                  <w:bookmarkStart w:id="0" w:name="_GoBack"/>
-                  <w:bookmarkEnd w:id="0"/>
                 </w:p>
               </w:tc>
             </w:tr>
@@ -7018,17 +7016,17 @@
           <w:sz w:val="24"/>
         </w:rPr>
       </w:pPr>
+      <w:bookmarkStart w:id="0" w:name="_GoBack"/>
       <w:r>
         <w:rPr>
           <w:rFonts w:ascii="Arial" w:hAnsi="Arial" w:cs="Arial"/>
           <w:noProof/>
           <w:sz w:val="24"/>
         </w:rPr>
-        <w:lastRenderedPageBreak/>
         <w:drawing>
-          <wp:inline distT="0" distB="0" distL="0" distR="0" wp14:anchorId="49FA0195" wp14:editId="2800A3D3">
-            <wp:extent cx="5162550" cy="2603337"/>
-            <wp:effectExtent l="0" t="0" r="0" b="6985"/>
+          <wp:inline distT="0" distB="0" distL="0" distR="0" wp14:anchorId="49FA0195" wp14:editId="7431772F">
+            <wp:extent cx="4775200" cy="2408007"/>
+            <wp:effectExtent l="0" t="0" r="6350" b="0"/>
             <wp:docPr id="4" name="Picture 4" descr="C:\Users\Sinai\AppData\Local\Temp\Rar$DRa15616.28552\db_systems_proj-master\screenshots\insert_example.PNG"/>
             <wp:cNvGraphicFramePr>
               <a:graphicFrameLocks xmlns:a="http://schemas.openxmlformats.org/drawingml/2006/main" noChangeAspect="1"/>
@@ -7056,7 +7054,7 @@
                   <pic:spPr bwMode="auto">
                     <a:xfrm>
                       <a:off x="0" y="0"/>
-                      <a:ext cx="5175799" cy="2610018"/>
+                      <a:ext cx="4798732" cy="2419873"/>
                     </a:xfrm>
                     <a:prstGeom prst="rect">
                       <a:avLst/>
@@ -7077,6 +7075,7 @@
           </wp:inline>
         </w:drawing>
       </w:r>
+      <w:bookmarkEnd w:id="0"/>
     </w:p>
     <w:p>
       <w:pPr>
@@ -7090,6 +7089,7 @@
           <w:rFonts w:ascii="Arial" w:hAnsi="Arial" w:cs="Arial"/>
           <w:sz w:val="24"/>
         </w:rPr>
+        <w:lastRenderedPageBreak/>
         <w:t>DELETE</w:t>
       </w:r>
     </w:p>
@@ -7335,7 +7335,6 @@
           <w:noProof/>
           <w:sz w:val="24"/>
         </w:rPr>
-        <w:lastRenderedPageBreak/>
         <w:drawing>
           <wp:inline distT="0" distB="0" distL="0" distR="0" wp14:anchorId="351CD1F3" wp14:editId="2DAF2368">
             <wp:extent cx="5937250" cy="457200"/>
@@ -7569,6 +7568,7 @@
           <w:rFonts w:ascii="Arial" w:hAnsi="Arial" w:cs="Arial"/>
           <w:sz w:val="28"/>
         </w:rPr>
+        <w:lastRenderedPageBreak/>
         <w:t>Data Generation</w:t>
       </w:r>
     </w:p>
@@ -9137,7 +9137,6 @@
               <w:rPr>
                 <w:sz w:val="20"/>
               </w:rPr>
-              <w:lastRenderedPageBreak/>
               <w:t>Member ID</w:t>
             </w:r>
           </w:p>
@@ -10641,6 +10640,7 @@
           <w:sz w:val="14"/>
           <w:szCs w:val="24"/>
         </w:rPr>
+        <w:lastRenderedPageBreak/>
         <w:t>FROM</w:t>
       </w:r>
       <w:r>
@@ -12393,7 +12393,7 @@
 </file>
 
 <file path=customXml/itemProps1.xml><?xml version="1.0" encoding="utf-8"?>
-<ds:datastoreItem xmlns:ds="http://schemas.openxmlformats.org/officeDocument/2006/customXml" ds:itemID="{2D263638-C9B6-4181-9374-7A1338AA6884}">
+<ds:datastoreItem xmlns:ds="http://schemas.openxmlformats.org/officeDocument/2006/customXml" ds:itemID="{B39934E0-459D-41A7-82D8-B087F2CBED70}">
   <ds:schemaRefs>
     <ds:schemaRef ds:uri="http://schemas.openxmlformats.org/officeDocument/2006/bibliography"/>
   </ds:schemaRefs>

</xml_diff>